<commit_message>
Agrega casos de prueba
</commit_message>
<xml_diff>
--- a/Desarrollo/RSAC/Casos de Uso/RSAC_DECUS04.docx
+++ b/Desarrollo/RSAC/Casos de Uso/RSAC_DECUS04.docx
@@ -1,6 +1,6 @@
 
 <file path=word/document.xml><?xml version="1.0" encoding="utf-8"?>
-<w:document xmlns:wpc="http://schemas.microsoft.com/office/word/2010/wordprocessingCanvas" xmlns:cx="http://schemas.microsoft.com/office/drawing/2014/chartex" xmlns:cx1="http://schemas.microsoft.com/office/drawing/2015/9/8/chartex" xmlns:cx2="http://schemas.microsoft.com/office/drawing/2015/10/21/chartex" xmlns:cx3="http://schemas.microsoft.com/office/drawing/2016/5/9/chartex" xmlns:cx4="http://schemas.microsoft.com/office/drawing/2016/5/10/chartex" xmlns:cx5="http://schemas.microsoft.com/office/drawing/2016/5/11/chartex" xmlns:cx6="http://schemas.microsoft.com/office/drawing/2016/5/12/chartex" xmlns:cx7="http://schemas.microsoft.com/office/drawing/2016/5/13/chartex" xmlns:cx8="http://schemas.microsoft.com/office/drawing/2016/5/14/chartex" xmlns:mc="http://schemas.openxmlformats.org/markup-compatibility/2006" xmlns:aink="http://schemas.microsoft.com/office/drawing/2016/ink" xmlns:am3d="http://schemas.microsoft.com/office/drawing/2017/model3d" xmlns:o="urn:schemas-microsoft-com:office:office" xmlns:r="http://schemas.openxmlformats.org/officeDocument/2006/relationships" xmlns:m="http://schemas.openxmlformats.org/officeDocument/2006/math" xmlns:v="urn:schemas-microsoft-com:vml" xmlns:wp14="http://schemas.microsoft.com/office/word/2010/wordprocessingDrawing" xmlns:wp="http://schemas.openxmlformats.org/drawingml/2006/wordprocessingDrawing" xmlns:w10="urn:schemas-microsoft-com:office:word" xmlns:w="http://schemas.openxmlformats.org/wordprocessingml/2006/main" xmlns:w14="http://schemas.microsoft.com/office/word/2010/wordml" xmlns:w15="http://schemas.microsoft.com/office/word/2012/wordml" xmlns:w16cid="http://schemas.microsoft.com/office/word/2016/wordml/cid" xmlns:w16se="http://schemas.microsoft.com/office/word/2015/wordml/symex" xmlns:wpg="http://schemas.microsoft.com/office/word/2010/wordprocessingGroup" xmlns:wpi="http://schemas.microsoft.com/office/word/2010/wordprocessingInk" xmlns:wne="http://schemas.microsoft.com/office/word/2006/wordml" xmlns:wps="http://schemas.microsoft.com/office/word/2010/wordprocessingShape" mc:Ignorable="w14 w15 w16se w16cid wp14">
+<w:document xmlns:wpc="http://schemas.microsoft.com/office/word/2010/wordprocessingCanvas" xmlns:cx="http://schemas.microsoft.com/office/drawing/2014/chartex" xmlns:cx1="http://schemas.microsoft.com/office/drawing/2015/9/8/chartex" xmlns:mc="http://schemas.openxmlformats.org/markup-compatibility/2006" xmlns:o="urn:schemas-microsoft-com:office:office" xmlns:r="http://schemas.openxmlformats.org/officeDocument/2006/relationships" xmlns:m="http://schemas.openxmlformats.org/officeDocument/2006/math" xmlns:v="urn:schemas-microsoft-com:vml" xmlns:wp14="http://schemas.microsoft.com/office/word/2010/wordprocessingDrawing" xmlns:wp="http://schemas.openxmlformats.org/drawingml/2006/wordprocessingDrawing" xmlns:w10="urn:schemas-microsoft-com:office:word" xmlns:w="http://schemas.openxmlformats.org/wordprocessingml/2006/main" xmlns:w14="http://schemas.microsoft.com/office/word/2010/wordml" xmlns:w15="http://schemas.microsoft.com/office/word/2012/wordml" xmlns:w16se="http://schemas.microsoft.com/office/word/2015/wordml/symex" xmlns:wpg="http://schemas.microsoft.com/office/word/2010/wordprocessingGroup" xmlns:wpi="http://schemas.microsoft.com/office/word/2010/wordprocessingInk" xmlns:wne="http://schemas.microsoft.com/office/word/2006/wordml" xmlns:wps="http://schemas.microsoft.com/office/word/2010/wordprocessingShape" mc:Ignorable="w14 w15 w16se wp14">
   <w:body>
     <w:sdt>
       <w:sdtPr>
@@ -27,13 +27,13 @@
         </w:rPr>
       </w:sdtEndPr>
       <w:sdtContent>
-        <w:bookmarkStart w:id="0" w:name="_Toc391325453" w:displacedByCustomXml="prev"/>
+        <w:bookmarkStart w:id="0" w:name="_Toc391715346" w:displacedByCustomXml="prev"/>
         <w:bookmarkEnd w:id="0" w:displacedByCustomXml="prev"/>
-        <w:bookmarkStart w:id="1" w:name="_Toc391714464" w:displacedByCustomXml="prev"/>
+        <w:bookmarkStart w:id="1" w:name="_Toc391714504" w:displacedByCustomXml="prev"/>
         <w:bookmarkEnd w:id="1" w:displacedByCustomXml="prev"/>
-        <w:bookmarkStart w:id="2" w:name="_Toc391714504" w:displacedByCustomXml="prev"/>
+        <w:bookmarkStart w:id="2" w:name="_Toc391714464" w:displacedByCustomXml="prev"/>
         <w:bookmarkEnd w:id="2" w:displacedByCustomXml="prev"/>
-        <w:bookmarkStart w:id="3" w:name="_Toc391715346" w:displacedByCustomXml="prev"/>
+        <w:bookmarkStart w:id="3" w:name="_Toc391325453" w:displacedByCustomXml="prev"/>
         <w:bookmarkEnd w:id="3" w:displacedByCustomXml="prev"/>
         <w:p>
           <w:pPr>
@@ -131,7 +131,7 @@
                   </wp:anchor>
                 </w:drawing>
               </mc:Choice>
-              <mc:Fallback>
+              <mc:Fallback xmlns:w16cid="http://schemas.microsoft.com/office/word/2016/wordml/cid" xmlns:am3d="http://schemas.microsoft.com/office/drawing/2017/model3d" xmlns:aink="http://schemas.microsoft.com/office/drawing/2016/ink" xmlns:cx8="http://schemas.microsoft.com/office/drawing/2016/5/14/chartex" xmlns:cx7="http://schemas.microsoft.com/office/drawing/2016/5/13/chartex" xmlns:cx6="http://schemas.microsoft.com/office/drawing/2016/5/12/chartex" xmlns:cx5="http://schemas.microsoft.com/office/drawing/2016/5/11/chartex" xmlns:cx4="http://schemas.microsoft.com/office/drawing/2016/5/10/chartex" xmlns:cx3="http://schemas.microsoft.com/office/drawing/2016/5/9/chartex" xmlns:cx2="http://schemas.microsoft.com/office/drawing/2015/10/21/chartex">
                 <w:pict>
                   <v:rect w14:anchorId="68B51299" id="4 Rectángulo" o:spid="_x0000_s1026" style="position:absolute;left:0;text-align:left;margin-left:0;margin-top:-42.3pt;width:549.8pt;height:732pt;z-index:-251666944;visibility:visible;mso-wrap-style:square;mso-width-percent:0;mso-height-percent:0;mso-wrap-distance-left:9pt;mso-wrap-distance-top:0;mso-wrap-distance-right:9pt;mso-wrap-distance-bottom:0;mso-position-horizontal:center;mso-position-horizontal-relative:margin;mso-position-vertical:absolute;mso-position-vertical-relative:text;mso-width-percent:0;mso-height-percent:0;mso-width-relative:margin;mso-height-relative:margin;v-text-anchor:middle" o:gfxdata="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" fillcolor="white [3201]" strokecolor="#1f497d [3215]" strokeweight="2pt">
                     <v:textbox>
@@ -221,7 +221,7 @@
                   </wp:anchor>
                 </w:drawing>
               </mc:Choice>
-              <mc:Fallback xmlns:mo="http://schemas.microsoft.com/office/mac/office/2008/main" xmlns:mv="urn:schemas-microsoft-com:mac:vml">
+              <mc:Fallback xmlns:mv="urn:schemas-microsoft-com:mac:vml" xmlns:mo="http://schemas.microsoft.com/office/mac/office/2008/main" xmlns:w16cid="http://schemas.microsoft.com/office/word/2016/wordml/cid" xmlns:am3d="http://schemas.microsoft.com/office/drawing/2017/model3d" xmlns:aink="http://schemas.microsoft.com/office/drawing/2016/ink" xmlns:cx8="http://schemas.microsoft.com/office/drawing/2016/5/14/chartex" xmlns:cx7="http://schemas.microsoft.com/office/drawing/2016/5/13/chartex" xmlns:cx6="http://schemas.microsoft.com/office/drawing/2016/5/12/chartex" xmlns:cx5="http://schemas.microsoft.com/office/drawing/2016/5/11/chartex" xmlns:cx4="http://schemas.microsoft.com/office/drawing/2016/5/10/chartex" xmlns:cx3="http://schemas.microsoft.com/office/drawing/2016/5/9/chartex" xmlns:cx2="http://schemas.microsoft.com/office/drawing/2015/10/21/chartex">
                 <w:pict>
                   <v:rect w14:anchorId="12366E7F" id="3 Rectángulo" o:spid="_x0000_s1026" style="position:absolute;margin-left:-86pt;margin-top:-70.85pt;width:614.35pt;height:11in;z-index:-251667968;visibility:visible;mso-wrap-style:square;mso-width-percent:0;mso-wrap-distance-left:9pt;mso-wrap-distance-top:0;mso-wrap-distance-right:9pt;mso-wrap-distance-bottom:0;mso-position-horizontal:absolute;mso-position-horizontal-relative:text;mso-position-vertical:absolute;mso-position-vertical-relative:text;mso-width-percent:0;mso-width-relative:margin;v-text-anchor:middle" o:gfxdata="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" fillcolor="#1f497d [3215]" stroked="f" strokeweight="2pt"/>
                 </w:pict>
@@ -559,7 +559,7 @@
                   </wp:anchor>
                 </w:drawing>
               </mc:Choice>
-              <mc:Fallback>
+              <mc:Fallback xmlns:w16cid="http://schemas.microsoft.com/office/word/2016/wordml/cid" xmlns:am3d="http://schemas.microsoft.com/office/drawing/2017/model3d" xmlns:aink="http://schemas.microsoft.com/office/drawing/2016/ink" xmlns:cx8="http://schemas.microsoft.com/office/drawing/2016/5/14/chartex" xmlns:cx7="http://schemas.microsoft.com/office/drawing/2016/5/13/chartex" xmlns:cx6="http://schemas.microsoft.com/office/drawing/2016/5/12/chartex" xmlns:cx5="http://schemas.microsoft.com/office/drawing/2016/5/11/chartex" xmlns:cx4="http://schemas.microsoft.com/office/drawing/2016/5/10/chartex" xmlns:cx3="http://schemas.microsoft.com/office/drawing/2016/5/9/chartex" xmlns:cx2="http://schemas.microsoft.com/office/drawing/2015/10/21/chartex">
                 <w:pict>
                   <v:rect w14:anchorId="11725960" id="Rectángulo 16" o:spid="_x0000_s1027" style="position:absolute;margin-left:0;margin-top:340.95pt;width:548.45pt;height:59.85pt;z-index:251647488;visibility:visible;mso-wrap-style:square;mso-width-percent:0;mso-height-percent:0;mso-wrap-distance-left:9pt;mso-wrap-distance-top:0;mso-wrap-distance-right:9pt;mso-wrap-distance-bottom:0;mso-position-horizontal:center;mso-position-horizontal-relative:margin;mso-position-vertical:absolute;mso-position-vertical-relative:page;mso-width-percent:0;mso-height-percent:0;mso-width-relative:page;mso-height-relative:page;v-text-anchor:middle" o:gfxdata="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" o:allowincell="f" fillcolor="#272727 [2749]" stroked="f" strokeweight="1pt">
                     <v:textbox inset="14.4pt,,14.4pt">
@@ -896,7 +896,7 @@
                   </wp:anchor>
                 </w:drawing>
               </mc:Choice>
-              <mc:Fallback>
+              <mc:Fallback xmlns:w16cid="http://schemas.microsoft.com/office/word/2016/wordml/cid" xmlns:am3d="http://schemas.microsoft.com/office/drawing/2017/model3d" xmlns:aink="http://schemas.microsoft.com/office/drawing/2016/ink" xmlns:cx8="http://schemas.microsoft.com/office/drawing/2016/5/14/chartex" xmlns:cx7="http://schemas.microsoft.com/office/drawing/2016/5/13/chartex" xmlns:cx6="http://schemas.microsoft.com/office/drawing/2016/5/12/chartex" xmlns:cx5="http://schemas.microsoft.com/office/drawing/2016/5/11/chartex" xmlns:cx4="http://schemas.microsoft.com/office/drawing/2016/5/10/chartex" xmlns:cx3="http://schemas.microsoft.com/office/drawing/2016/5/9/chartex" xmlns:cx2="http://schemas.microsoft.com/office/drawing/2015/10/21/chartex">
                 <w:pict>
                   <v:shapetype w14:anchorId="00221CD1" id="_x0000_t202" coordsize="21600,21600" o:spt="202" path="m,l,21600r21600,l21600,xe">
                     <v:stroke joinstyle="miter"/>
@@ -1378,7 +1378,7 @@
                   </wp:anchor>
                 </w:drawing>
               </mc:Choice>
-              <mc:Fallback>
+              <mc:Fallback xmlns:w16cid="http://schemas.microsoft.com/office/word/2016/wordml/cid" xmlns:am3d="http://schemas.microsoft.com/office/drawing/2017/model3d" xmlns:aink="http://schemas.microsoft.com/office/drawing/2016/ink" xmlns:cx8="http://schemas.microsoft.com/office/drawing/2016/5/14/chartex" xmlns:cx7="http://schemas.microsoft.com/office/drawing/2016/5/13/chartex" xmlns:cx6="http://schemas.microsoft.com/office/drawing/2016/5/12/chartex" xmlns:cx5="http://schemas.microsoft.com/office/drawing/2016/5/11/chartex" xmlns:cx4="http://schemas.microsoft.com/office/drawing/2016/5/10/chartex" xmlns:cx3="http://schemas.microsoft.com/office/drawing/2016/5/9/chartex" xmlns:cx2="http://schemas.microsoft.com/office/drawing/2015/10/21/chartex">
                 <w:pict>
                   <v:shape w14:anchorId="31B07E0E" id="_x0000_s1029" type="#_x0000_t202" style="position:absolute;left:0;text-align:left;margin-left:0;margin-top:15.2pt;width:309.75pt;height:39.45pt;z-index:251664384;visibility:visible;mso-wrap-style:square;mso-width-percent:0;mso-height-percent:200;mso-wrap-distance-left:9pt;mso-wrap-distance-top:3.6pt;mso-wrap-distance-right:9pt;mso-wrap-distance-bottom:3.6pt;mso-position-horizontal:center;mso-position-horizontal-relative:margin;mso-position-vertical:absolute;mso-position-vertical-relative:text;mso-width-percent:0;mso-height-percent:200;mso-width-relative:margin;mso-height-relative:margin;v-text-anchor:top" o:gfxdata="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" stroked="f">
                     <v:textbox style="mso-fit-shape-to-text:t">
@@ -1794,8 +1794,6 @@
                   </w:rPr>
                   <w:t>S</w:t>
                 </w:r>
-                <w:bookmarkStart w:id="4" w:name="_GoBack"/>
-                <w:bookmarkEnd w:id="4"/>
                 <w:r>
                   <w:rPr>
                     <w:sz w:val="22"/>
@@ -3328,8 +3326,8 @@
         </w:p>
       </w:sdtContent>
     </w:sdt>
-    <w:bookmarkStart w:id="5" w:name="_Toc513320911" w:displacedByCustomXml="prev"/>
-    <w:bookmarkStart w:id="6" w:name="_Toc513320907" w:displacedByCustomXml="prev"/>
+    <w:bookmarkStart w:id="4" w:name="_Toc513320911" w:displacedByCustomXml="prev"/>
+    <w:bookmarkStart w:id="5" w:name="_Toc513320907" w:displacedByCustomXml="prev"/>
     <w:p>
       <w:pPr>
         <w:pStyle w:val="Prrafodelista"/>
@@ -3373,7 +3371,7 @@
         </w:rPr>
         <w:t>)</w:t>
       </w:r>
-      <w:bookmarkEnd w:id="5"/>
+      <w:bookmarkEnd w:id="4"/>
     </w:p>
     <w:p>
       <w:pPr>
@@ -3397,14 +3395,14 @@
           <w:b/>
         </w:rPr>
       </w:pPr>
-      <w:bookmarkStart w:id="7" w:name="_Toc513320912"/>
+      <w:bookmarkStart w:id="6" w:name="_Toc513320912"/>
       <w:r>
         <w:rPr>
           <w:b/>
         </w:rPr>
         <w:t>Especificación</w:t>
       </w:r>
-      <w:bookmarkEnd w:id="7"/>
+      <w:bookmarkEnd w:id="6"/>
     </w:p>
     <w:tbl>
       <w:tblPr>
@@ -3627,6 +3625,16 @@
               </w:rPr>
               <w:t>El Usuario de la Aplicación</w:t>
             </w:r>
+            <w:r>
+              <w:rPr>
+                <w:rFonts w:ascii="Verdana" w:hAnsi="Verdana"/>
+                <w:sz w:val="18"/>
+                <w:szCs w:val="18"/>
+              </w:rPr>
+              <w:t>, Sistema</w:t>
+            </w:r>
+            <w:bookmarkStart w:id="7" w:name="_GoBack"/>
+            <w:bookmarkEnd w:id="7"/>
           </w:p>
         </w:tc>
       </w:tr>
@@ -4396,7 +4404,7 @@
         </w:rPr>
       </w:pPr>
     </w:p>
-    <w:bookmarkEnd w:id="6"/>
+    <w:bookmarkEnd w:id="5"/>
     <w:p>
       <w:pPr>
         <w:spacing w:after="0" w:line="240" w:lineRule="auto"/>
@@ -4423,7 +4431,7 @@
 </file>
 
 <file path=word/endnotes.xml><?xml version="1.0" encoding="utf-8"?>
-<w:endnotes xmlns:wpc="http://schemas.microsoft.com/office/word/2010/wordprocessingCanvas" xmlns:cx="http://schemas.microsoft.com/office/drawing/2014/chartex" xmlns:cx1="http://schemas.microsoft.com/office/drawing/2015/9/8/chartex" xmlns:cx2="http://schemas.microsoft.com/office/drawing/2015/10/21/chartex" xmlns:cx3="http://schemas.microsoft.com/office/drawing/2016/5/9/chartex" xmlns:cx4="http://schemas.microsoft.com/office/drawing/2016/5/10/chartex" xmlns:cx5="http://schemas.microsoft.com/office/drawing/2016/5/11/chartex" xmlns:cx6="http://schemas.microsoft.com/office/drawing/2016/5/12/chartex" xmlns:cx7="http://schemas.microsoft.com/office/drawing/2016/5/13/chartex" xmlns:cx8="http://schemas.microsoft.com/office/drawing/2016/5/14/chartex" xmlns:mc="http://schemas.openxmlformats.org/markup-compatibility/2006" xmlns:aink="http://schemas.microsoft.com/office/drawing/2016/ink" xmlns:am3d="http://schemas.microsoft.com/office/drawing/2017/model3d" xmlns:o="urn:schemas-microsoft-com:office:office" xmlns:r="http://schemas.openxmlformats.org/officeDocument/2006/relationships" xmlns:m="http://schemas.openxmlformats.org/officeDocument/2006/math" xmlns:v="urn:schemas-microsoft-com:vml" xmlns:wp14="http://schemas.microsoft.com/office/word/2010/wordprocessingDrawing" xmlns:wp="http://schemas.openxmlformats.org/drawingml/2006/wordprocessingDrawing" xmlns:w10="urn:schemas-microsoft-com:office:word" xmlns:w="http://schemas.openxmlformats.org/wordprocessingml/2006/main" xmlns:w14="http://schemas.microsoft.com/office/word/2010/wordml" xmlns:w15="http://schemas.microsoft.com/office/word/2012/wordml" xmlns:w16cid="http://schemas.microsoft.com/office/word/2016/wordml/cid" xmlns:w16se="http://schemas.microsoft.com/office/word/2015/wordml/symex" xmlns:wpg="http://schemas.microsoft.com/office/word/2010/wordprocessingGroup" xmlns:wpi="http://schemas.microsoft.com/office/word/2010/wordprocessingInk" xmlns:wne="http://schemas.microsoft.com/office/word/2006/wordml" xmlns:wps="http://schemas.microsoft.com/office/word/2010/wordprocessingShape" mc:Ignorable="w14 w15 w16se w16cid wp14">
+<w:endnotes xmlns:wpc="http://schemas.microsoft.com/office/word/2010/wordprocessingCanvas" xmlns:cx="http://schemas.microsoft.com/office/drawing/2014/chartex" xmlns:cx1="http://schemas.microsoft.com/office/drawing/2015/9/8/chartex" xmlns:mc="http://schemas.openxmlformats.org/markup-compatibility/2006" xmlns:o="urn:schemas-microsoft-com:office:office" xmlns:r="http://schemas.openxmlformats.org/officeDocument/2006/relationships" xmlns:m="http://schemas.openxmlformats.org/officeDocument/2006/math" xmlns:v="urn:schemas-microsoft-com:vml" xmlns:wp14="http://schemas.microsoft.com/office/word/2010/wordprocessingDrawing" xmlns:wp="http://schemas.openxmlformats.org/drawingml/2006/wordprocessingDrawing" xmlns:w10="urn:schemas-microsoft-com:office:word" xmlns:w="http://schemas.openxmlformats.org/wordprocessingml/2006/main" xmlns:w14="http://schemas.microsoft.com/office/word/2010/wordml" xmlns:w15="http://schemas.microsoft.com/office/word/2012/wordml" xmlns:w16se="http://schemas.microsoft.com/office/word/2015/wordml/symex" xmlns:wpg="http://schemas.microsoft.com/office/word/2010/wordprocessingGroup" xmlns:wpi="http://schemas.microsoft.com/office/word/2010/wordprocessingInk" xmlns:wne="http://schemas.microsoft.com/office/word/2006/wordml" xmlns:wps="http://schemas.microsoft.com/office/word/2010/wordprocessingShape" mc:Ignorable="w14 w15 w16se wp14">
   <w:endnote w:type="separator" w:id="-1">
     <w:p>
       <w:pPr>
@@ -4448,7 +4456,7 @@
 </file>
 
 <file path=word/footer1.xml><?xml version="1.0" encoding="utf-8"?>
-<w:ftr xmlns:wpc="http://schemas.microsoft.com/office/word/2010/wordprocessingCanvas" xmlns:cx="http://schemas.microsoft.com/office/drawing/2014/chartex" xmlns:cx1="http://schemas.microsoft.com/office/drawing/2015/9/8/chartex" xmlns:cx2="http://schemas.microsoft.com/office/drawing/2015/10/21/chartex" xmlns:cx3="http://schemas.microsoft.com/office/drawing/2016/5/9/chartex" xmlns:cx4="http://schemas.microsoft.com/office/drawing/2016/5/10/chartex" xmlns:cx5="http://schemas.microsoft.com/office/drawing/2016/5/11/chartex" xmlns:cx6="http://schemas.microsoft.com/office/drawing/2016/5/12/chartex" xmlns:cx7="http://schemas.microsoft.com/office/drawing/2016/5/13/chartex" xmlns:cx8="http://schemas.microsoft.com/office/drawing/2016/5/14/chartex" xmlns:mc="http://schemas.openxmlformats.org/markup-compatibility/2006" xmlns:aink="http://schemas.microsoft.com/office/drawing/2016/ink" xmlns:am3d="http://schemas.microsoft.com/office/drawing/2017/model3d" xmlns:o="urn:schemas-microsoft-com:office:office" xmlns:r="http://schemas.openxmlformats.org/officeDocument/2006/relationships" xmlns:m="http://schemas.openxmlformats.org/officeDocument/2006/math" xmlns:v="urn:schemas-microsoft-com:vml" xmlns:wp14="http://schemas.microsoft.com/office/word/2010/wordprocessingDrawing" xmlns:wp="http://schemas.openxmlformats.org/drawingml/2006/wordprocessingDrawing" xmlns:w10="urn:schemas-microsoft-com:office:word" xmlns:w="http://schemas.openxmlformats.org/wordprocessingml/2006/main" xmlns:w14="http://schemas.microsoft.com/office/word/2010/wordml" xmlns:w15="http://schemas.microsoft.com/office/word/2012/wordml" xmlns:w16cid="http://schemas.microsoft.com/office/word/2016/wordml/cid" xmlns:w16se="http://schemas.microsoft.com/office/word/2015/wordml/symex" xmlns:wpg="http://schemas.microsoft.com/office/word/2010/wordprocessingGroup" xmlns:wpi="http://schemas.microsoft.com/office/word/2010/wordprocessingInk" xmlns:wne="http://schemas.microsoft.com/office/word/2006/wordml" xmlns:wps="http://schemas.microsoft.com/office/word/2010/wordprocessingShape" mc:Ignorable="w14 w15 w16se w16cid wp14">
+<w:ftr xmlns:wpc="http://schemas.microsoft.com/office/word/2010/wordprocessingCanvas" xmlns:cx="http://schemas.microsoft.com/office/drawing/2014/chartex" xmlns:cx1="http://schemas.microsoft.com/office/drawing/2015/9/8/chartex" xmlns:mc="http://schemas.openxmlformats.org/markup-compatibility/2006" xmlns:o="urn:schemas-microsoft-com:office:office" xmlns:r="http://schemas.openxmlformats.org/officeDocument/2006/relationships" xmlns:m="http://schemas.openxmlformats.org/officeDocument/2006/math" xmlns:v="urn:schemas-microsoft-com:vml" xmlns:wp14="http://schemas.microsoft.com/office/word/2010/wordprocessingDrawing" xmlns:wp="http://schemas.openxmlformats.org/drawingml/2006/wordprocessingDrawing" xmlns:w10="urn:schemas-microsoft-com:office:word" xmlns:w="http://schemas.openxmlformats.org/wordprocessingml/2006/main" xmlns:w14="http://schemas.microsoft.com/office/word/2010/wordml" xmlns:w15="http://schemas.microsoft.com/office/word/2012/wordml" xmlns:w16se="http://schemas.microsoft.com/office/word/2015/wordml/symex" xmlns:wpg="http://schemas.microsoft.com/office/word/2010/wordprocessingGroup" xmlns:wpi="http://schemas.microsoft.com/office/word/2010/wordprocessingInk" xmlns:wne="http://schemas.microsoft.com/office/word/2006/wordml" xmlns:wps="http://schemas.microsoft.com/office/word/2010/wordprocessingShape" mc:Ignorable="w14 w15 w16se wp14">
   <w:tbl>
     <w:tblPr>
       <w:tblW w:w="5000" w:type="pct"/>
@@ -4533,7 +4541,7 @@
               </w14:shadow>
               <w14:numForm w14:val="oldStyle"/>
             </w:rPr>
-            <w:t>17</w:t>
+            <w:t>2</w:t>
           </w:r>
           <w:r>
             <w:rPr>
@@ -4578,7 +4586,7 @@
 </file>
 
 <file path=word/footnotes.xml><?xml version="1.0" encoding="utf-8"?>
-<w:footnotes xmlns:wpc="http://schemas.microsoft.com/office/word/2010/wordprocessingCanvas" xmlns:cx="http://schemas.microsoft.com/office/drawing/2014/chartex" xmlns:cx1="http://schemas.microsoft.com/office/drawing/2015/9/8/chartex" xmlns:cx2="http://schemas.microsoft.com/office/drawing/2015/10/21/chartex" xmlns:cx3="http://schemas.microsoft.com/office/drawing/2016/5/9/chartex" xmlns:cx4="http://schemas.microsoft.com/office/drawing/2016/5/10/chartex" xmlns:cx5="http://schemas.microsoft.com/office/drawing/2016/5/11/chartex" xmlns:cx6="http://schemas.microsoft.com/office/drawing/2016/5/12/chartex" xmlns:cx7="http://schemas.microsoft.com/office/drawing/2016/5/13/chartex" xmlns:cx8="http://schemas.microsoft.com/office/drawing/2016/5/14/chartex" xmlns:mc="http://schemas.openxmlformats.org/markup-compatibility/2006" xmlns:aink="http://schemas.microsoft.com/office/drawing/2016/ink" xmlns:am3d="http://schemas.microsoft.com/office/drawing/2017/model3d" xmlns:o="urn:schemas-microsoft-com:office:office" xmlns:r="http://schemas.openxmlformats.org/officeDocument/2006/relationships" xmlns:m="http://schemas.openxmlformats.org/officeDocument/2006/math" xmlns:v="urn:schemas-microsoft-com:vml" xmlns:wp14="http://schemas.microsoft.com/office/word/2010/wordprocessingDrawing" xmlns:wp="http://schemas.openxmlformats.org/drawingml/2006/wordprocessingDrawing" xmlns:w10="urn:schemas-microsoft-com:office:word" xmlns:w="http://schemas.openxmlformats.org/wordprocessingml/2006/main" xmlns:w14="http://schemas.microsoft.com/office/word/2010/wordml" xmlns:w15="http://schemas.microsoft.com/office/word/2012/wordml" xmlns:w16cid="http://schemas.microsoft.com/office/word/2016/wordml/cid" xmlns:w16se="http://schemas.microsoft.com/office/word/2015/wordml/symex" xmlns:wpg="http://schemas.microsoft.com/office/word/2010/wordprocessingGroup" xmlns:wpi="http://schemas.microsoft.com/office/word/2010/wordprocessingInk" xmlns:wne="http://schemas.microsoft.com/office/word/2006/wordml" xmlns:wps="http://schemas.microsoft.com/office/word/2010/wordprocessingShape" mc:Ignorable="w14 w15 w16se w16cid wp14">
+<w:footnotes xmlns:wpc="http://schemas.microsoft.com/office/word/2010/wordprocessingCanvas" xmlns:cx="http://schemas.microsoft.com/office/drawing/2014/chartex" xmlns:cx1="http://schemas.microsoft.com/office/drawing/2015/9/8/chartex" xmlns:mc="http://schemas.openxmlformats.org/markup-compatibility/2006" xmlns:o="urn:schemas-microsoft-com:office:office" xmlns:r="http://schemas.openxmlformats.org/officeDocument/2006/relationships" xmlns:m="http://schemas.openxmlformats.org/officeDocument/2006/math" xmlns:v="urn:schemas-microsoft-com:vml" xmlns:wp14="http://schemas.microsoft.com/office/word/2010/wordprocessingDrawing" xmlns:wp="http://schemas.openxmlformats.org/drawingml/2006/wordprocessingDrawing" xmlns:w10="urn:schemas-microsoft-com:office:word" xmlns:w="http://schemas.openxmlformats.org/wordprocessingml/2006/main" xmlns:w14="http://schemas.microsoft.com/office/word/2010/wordml" xmlns:w15="http://schemas.microsoft.com/office/word/2012/wordml" xmlns:w16se="http://schemas.microsoft.com/office/word/2015/wordml/symex" xmlns:wpg="http://schemas.microsoft.com/office/word/2010/wordprocessingGroup" xmlns:wpi="http://schemas.microsoft.com/office/word/2010/wordprocessingInk" xmlns:wne="http://schemas.microsoft.com/office/word/2006/wordml" xmlns:wps="http://schemas.microsoft.com/office/word/2010/wordprocessingShape" mc:Ignorable="w14 w15 w16se wp14">
   <w:footnote w:type="separator" w:id="-1">
     <w:p>
       <w:pPr>
@@ -4603,7 +4611,7 @@
 </file>
 
 <file path=word/header1.xml><?xml version="1.0" encoding="utf-8"?>
-<w:hdr xmlns:wpc="http://schemas.microsoft.com/office/word/2010/wordprocessingCanvas" xmlns:cx="http://schemas.microsoft.com/office/drawing/2014/chartex" xmlns:cx1="http://schemas.microsoft.com/office/drawing/2015/9/8/chartex" xmlns:cx2="http://schemas.microsoft.com/office/drawing/2015/10/21/chartex" xmlns:cx3="http://schemas.microsoft.com/office/drawing/2016/5/9/chartex" xmlns:cx4="http://schemas.microsoft.com/office/drawing/2016/5/10/chartex" xmlns:cx5="http://schemas.microsoft.com/office/drawing/2016/5/11/chartex" xmlns:cx6="http://schemas.microsoft.com/office/drawing/2016/5/12/chartex" xmlns:cx7="http://schemas.microsoft.com/office/drawing/2016/5/13/chartex" xmlns:cx8="http://schemas.microsoft.com/office/drawing/2016/5/14/chartex" xmlns:mc="http://schemas.openxmlformats.org/markup-compatibility/2006" xmlns:aink="http://schemas.microsoft.com/office/drawing/2016/ink" xmlns:am3d="http://schemas.microsoft.com/office/drawing/2017/model3d" xmlns:o="urn:schemas-microsoft-com:office:office" xmlns:r="http://schemas.openxmlformats.org/officeDocument/2006/relationships" xmlns:m="http://schemas.openxmlformats.org/officeDocument/2006/math" xmlns:v="urn:schemas-microsoft-com:vml" xmlns:wp14="http://schemas.microsoft.com/office/word/2010/wordprocessingDrawing" xmlns:wp="http://schemas.openxmlformats.org/drawingml/2006/wordprocessingDrawing" xmlns:w10="urn:schemas-microsoft-com:office:word" xmlns:w="http://schemas.openxmlformats.org/wordprocessingml/2006/main" xmlns:w14="http://schemas.microsoft.com/office/word/2010/wordml" xmlns:w15="http://schemas.microsoft.com/office/word/2012/wordml" xmlns:w16cid="http://schemas.microsoft.com/office/word/2016/wordml/cid" xmlns:w16se="http://schemas.microsoft.com/office/word/2015/wordml/symex" xmlns:wpg="http://schemas.microsoft.com/office/word/2010/wordprocessingGroup" xmlns:wpi="http://schemas.microsoft.com/office/word/2010/wordprocessingInk" xmlns:wne="http://schemas.microsoft.com/office/word/2006/wordml" xmlns:wps="http://schemas.microsoft.com/office/word/2010/wordprocessingShape" mc:Ignorable="w14 w15 w16se w16cid wp14">
+<w:hdr xmlns:wpc="http://schemas.microsoft.com/office/word/2010/wordprocessingCanvas" xmlns:cx="http://schemas.microsoft.com/office/drawing/2014/chartex" xmlns:cx1="http://schemas.microsoft.com/office/drawing/2015/9/8/chartex" xmlns:mc="http://schemas.openxmlformats.org/markup-compatibility/2006" xmlns:o="urn:schemas-microsoft-com:office:office" xmlns:r="http://schemas.openxmlformats.org/officeDocument/2006/relationships" xmlns:m="http://schemas.openxmlformats.org/officeDocument/2006/math" xmlns:v="urn:schemas-microsoft-com:vml" xmlns:wp14="http://schemas.microsoft.com/office/word/2010/wordprocessingDrawing" xmlns:wp="http://schemas.openxmlformats.org/drawingml/2006/wordprocessingDrawing" xmlns:w10="urn:schemas-microsoft-com:office:word" xmlns:w="http://schemas.openxmlformats.org/wordprocessingml/2006/main" xmlns:w14="http://schemas.microsoft.com/office/word/2010/wordml" xmlns:w15="http://schemas.microsoft.com/office/word/2012/wordml" xmlns:w16se="http://schemas.microsoft.com/office/word/2015/wordml/symex" xmlns:wpg="http://schemas.microsoft.com/office/word/2010/wordprocessingGroup" xmlns:wpi="http://schemas.microsoft.com/office/word/2010/wordprocessingInk" xmlns:wne="http://schemas.microsoft.com/office/word/2006/wordml" xmlns:wps="http://schemas.microsoft.com/office/word/2010/wordprocessingShape" mc:Ignorable="w14 w15 w16se wp14">
   <w:tbl>
     <w:tblPr>
       <w:tblW w:w="5055" w:type="pct"/>
@@ -4785,7 +4793,7 @@
 </file>
 
 <file path=word/numbering.xml><?xml version="1.0" encoding="utf-8"?>
-<w:numbering xmlns:wpc="http://schemas.microsoft.com/office/word/2010/wordprocessingCanvas" xmlns:cx="http://schemas.microsoft.com/office/drawing/2014/chartex" xmlns:cx1="http://schemas.microsoft.com/office/drawing/2015/9/8/chartex" xmlns:cx2="http://schemas.microsoft.com/office/drawing/2015/10/21/chartex" xmlns:cx3="http://schemas.microsoft.com/office/drawing/2016/5/9/chartex" xmlns:cx4="http://schemas.microsoft.com/office/drawing/2016/5/10/chartex" xmlns:cx5="http://schemas.microsoft.com/office/drawing/2016/5/11/chartex" xmlns:cx6="http://schemas.microsoft.com/office/drawing/2016/5/12/chartex" xmlns:cx7="http://schemas.microsoft.com/office/drawing/2016/5/13/chartex" xmlns:cx8="http://schemas.microsoft.com/office/drawing/2016/5/14/chartex" xmlns:mc="http://schemas.openxmlformats.org/markup-compatibility/2006" xmlns:aink="http://schemas.microsoft.com/office/drawing/2016/ink" xmlns:am3d="http://schemas.microsoft.com/office/drawing/2017/model3d" xmlns:o="urn:schemas-microsoft-com:office:office" xmlns:r="http://schemas.openxmlformats.org/officeDocument/2006/relationships" xmlns:m="http://schemas.openxmlformats.org/officeDocument/2006/math" xmlns:v="urn:schemas-microsoft-com:vml" xmlns:wp14="http://schemas.microsoft.com/office/word/2010/wordprocessingDrawing" xmlns:wp="http://schemas.openxmlformats.org/drawingml/2006/wordprocessingDrawing" xmlns:w10="urn:schemas-microsoft-com:office:word" xmlns:w="http://schemas.openxmlformats.org/wordprocessingml/2006/main" xmlns:w14="http://schemas.microsoft.com/office/word/2010/wordml" xmlns:w15="http://schemas.microsoft.com/office/word/2012/wordml" xmlns:w16cid="http://schemas.microsoft.com/office/word/2016/wordml/cid" xmlns:w16se="http://schemas.microsoft.com/office/word/2015/wordml/symex" xmlns:wpg="http://schemas.microsoft.com/office/word/2010/wordprocessingGroup" xmlns:wpi="http://schemas.microsoft.com/office/word/2010/wordprocessingInk" xmlns:wne="http://schemas.microsoft.com/office/word/2006/wordml" xmlns:wps="http://schemas.microsoft.com/office/word/2010/wordprocessingShape" mc:Ignorable="w14 w15 w16se w16cid wp14">
+<w:numbering xmlns:wpc="http://schemas.microsoft.com/office/word/2010/wordprocessingCanvas" xmlns:cx="http://schemas.microsoft.com/office/drawing/2014/chartex" xmlns:cx1="http://schemas.microsoft.com/office/drawing/2015/9/8/chartex" xmlns:mc="http://schemas.openxmlformats.org/markup-compatibility/2006" xmlns:o="urn:schemas-microsoft-com:office:office" xmlns:r="http://schemas.openxmlformats.org/officeDocument/2006/relationships" xmlns:m="http://schemas.openxmlformats.org/officeDocument/2006/math" xmlns:v="urn:schemas-microsoft-com:vml" xmlns:wp14="http://schemas.microsoft.com/office/word/2010/wordprocessingDrawing" xmlns:wp="http://schemas.openxmlformats.org/drawingml/2006/wordprocessingDrawing" xmlns:w10="urn:schemas-microsoft-com:office:word" xmlns:w="http://schemas.openxmlformats.org/wordprocessingml/2006/main" xmlns:w14="http://schemas.microsoft.com/office/word/2010/wordml" xmlns:w15="http://schemas.microsoft.com/office/word/2012/wordml" xmlns:w16se="http://schemas.microsoft.com/office/word/2015/wordml/symex" xmlns:wpg="http://schemas.microsoft.com/office/word/2010/wordprocessingGroup" xmlns:wpi="http://schemas.microsoft.com/office/word/2010/wordprocessingInk" xmlns:wne="http://schemas.microsoft.com/office/word/2006/wordml" xmlns:wps="http://schemas.microsoft.com/office/word/2010/wordprocessingShape" mc:Ignorable="w14 w15 w16se wp14">
   <w:abstractNum w:abstractNumId="0" w15:restartNumberingAfterBreak="0">
     <w:nsid w:val="178E65CD"/>
     <w:multiLevelType w:val="singleLevel"/>
@@ -6976,7 +6984,7 @@
 </file>
 
 <file path=word/styles.xml><?xml version="1.0" encoding="utf-8"?>
-<w:styles xmlns:mc="http://schemas.openxmlformats.org/markup-compatibility/2006" xmlns:r="http://schemas.openxmlformats.org/officeDocument/2006/relationships" xmlns:w="http://schemas.openxmlformats.org/wordprocessingml/2006/main" xmlns:w14="http://schemas.microsoft.com/office/word/2010/wordml" xmlns:w15="http://schemas.microsoft.com/office/word/2012/wordml" xmlns:w16cid="http://schemas.microsoft.com/office/word/2016/wordml/cid" xmlns:w16se="http://schemas.microsoft.com/office/word/2015/wordml/symex" mc:Ignorable="w14 w15 w16se w16cid">
+<w:styles xmlns:mc="http://schemas.openxmlformats.org/markup-compatibility/2006" xmlns:r="http://schemas.openxmlformats.org/officeDocument/2006/relationships" xmlns:w="http://schemas.openxmlformats.org/wordprocessingml/2006/main" xmlns:w14="http://schemas.microsoft.com/office/word/2010/wordml" xmlns:w15="http://schemas.microsoft.com/office/word/2012/wordml" xmlns:w16se="http://schemas.microsoft.com/office/word/2015/wordml/symex" mc:Ignorable="w14 w15 w16se">
   <w:docDefaults>
     <w:rPrDefault>
       <w:rPr>
@@ -6992,7 +7000,7 @@
       </w:pPr>
     </w:pPrDefault>
   </w:docDefaults>
-  <w:latentStyles w:defLockedState="0" w:defUIPriority="99" w:defSemiHidden="0" w:defUnhideWhenUsed="0" w:defQFormat="0" w:count="375">
+  <w:latentStyles w:defLockedState="0" w:defUIPriority="99" w:defSemiHidden="0" w:defUnhideWhenUsed="0" w:defQFormat="0" w:count="371">
     <w:lsdException w:name="Normal" w:uiPriority="0" w:qFormat="1"/>
     <w:lsdException w:name="heading 1" w:uiPriority="9" w:qFormat="1"/>
     <w:lsdException w:name="heading 2" w:semiHidden="1" w:uiPriority="9" w:unhideWhenUsed="1" w:qFormat="1"/>
@@ -7364,10 +7372,6 @@
     <w:lsdException w:name="List Table 5 Dark Accent 6" w:uiPriority="50"/>
     <w:lsdException w:name="List Table 6 Colorful Accent 6" w:uiPriority="51"/>
     <w:lsdException w:name="List Table 7 Colorful Accent 6" w:uiPriority="52"/>
-    <w:lsdException w:name="Mention" w:semiHidden="1" w:unhideWhenUsed="1"/>
-    <w:lsdException w:name="Smart Hyperlink" w:semiHidden="1" w:unhideWhenUsed="1"/>
-    <w:lsdException w:name="Hashtag" w:semiHidden="1" w:unhideWhenUsed="1"/>
-    <w:lsdException w:name="Unresolved Mention" w:semiHidden="1" w:unhideWhenUsed="1"/>
   </w:latentStyles>
   <w:style w:type="paragraph" w:default="1" w:styleId="Normal">
     <w:name w:val="Normal"/>
@@ -8742,7 +8746,7 @@
 </file>
 
 <file path=customXml/itemProps2.xml><?xml version="1.0" encoding="utf-8"?>
-<ds:datastoreItem xmlns:ds="http://schemas.openxmlformats.org/officeDocument/2006/customXml" ds:itemID="{30584C69-AF72-4EC0-AE07-10E90F6F1027}">
+<ds:datastoreItem xmlns:ds="http://schemas.openxmlformats.org/officeDocument/2006/customXml" ds:itemID="{D7B3E32D-844F-4CC7-9987-F82C67C00D41}">
   <ds:schemaRefs>
     <ds:schemaRef ds:uri="http://schemas.openxmlformats.org/officeDocument/2006/bibliography"/>
   </ds:schemaRefs>

</xml_diff>